<commit_message>
update Deliverable and appendix
</commit_message>
<xml_diff>
--- a/MSDS6372_Project2_Deliverable.docx
+++ b/MSDS6372_Project2_Deliverable.docx
@@ -2934,7 +2934,19 @@
         <w:rPr>
           <w:rFonts w:eastAsia="Times New Roman" w:cs="Times New Roman"/>
         </w:rPr>
-        <w:t xml:space="preserve">While running the logistic regression model using the provided data it was noticed that some of the variables were not normally distributed and were very skewed, namely residual sugar, chlorides, free sulfur dioxide, total sulfur dioxide, sulphates, alcohol and fixed acidity.  A log transformation was applied to all the named variables except for the fixed acidit as it had 0’s.  </w:t>
+        <w:t>While running the logistic regression model using the provided data it was noticed that some of the variables were not normally distributed and were very skewed, namely residual sugar, chlorides, free sulfur dioxide, total sulfur dioxide, sulphates, alcohol and fixed acidity.  A log transformation was applied to all the named variables except for the fixed acidit</w:t>
+      </w:r>
+      <w:r>
+        <w:rPr>
+          <w:rFonts w:eastAsia="Times New Roman" w:cs="Times New Roman"/>
+        </w:rPr>
+        <w:t>y</w:t>
+      </w:r>
+      <w:r>
+        <w:rPr>
+          <w:rFonts w:eastAsia="Times New Roman" w:cs="Times New Roman"/>
+        </w:rPr>
+        <w:t xml:space="preserve"> as it had 0’s.  </w:t>
       </w:r>
     </w:p>
     <w:p>
@@ -3036,19 +3048,19 @@
       </w:r>
       <w:bookmarkEnd w:id="14"/>
     </w:p>
-    <w:p>
-      <w:bookmarkStart w:id="15" w:name="_GoBack"/>
+    <w:p/>
+    <w:p>
+      <w:pPr>
+        <w:pStyle w:val="Heading1"/>
+      </w:pPr>
+      <w:bookmarkStart w:id="15" w:name="_Toc530320905"/>
+      <w:r>
+        <w:t xml:space="preserve">Objective 2 – </w:t>
+      </w:r>
       <w:bookmarkEnd w:id="15"/>
-    </w:p>
-    <w:p>
-      <w:pPr>
-        <w:pStyle w:val="Heading1"/>
-      </w:pPr>
-      <w:bookmarkStart w:id="16" w:name="_Toc530320905"/>
-      <w:r>
-        <w:t>Objective 2 – LDA</w:t>
-      </w:r>
-      <w:bookmarkEnd w:id="16"/>
+      <w:r>
+        <w:t>Linear Discriminant Analysis or Quadratic Discriminant Analysis</w:t>
+      </w:r>
     </w:p>
     <w:p/>
     <w:p>
@@ -3059,15 +3071,111 @@
           <w:szCs w:val="24"/>
         </w:rPr>
       </w:pPr>
-      <w:bookmarkStart w:id="17" w:name="_Toc530320906"/>
+      <w:bookmarkStart w:id="16" w:name="_Toc530320907"/>
       <w:r>
         <w:rPr>
           <w:sz w:val="24"/>
           <w:szCs w:val="24"/>
         </w:rPr>
+        <w:t>Assumptions</w:t>
+      </w:r>
+      <w:bookmarkEnd w:id="16"/>
+    </w:p>
+    <w:p>
+      <w:r>
+        <w:t xml:space="preserve">From the EDA above variables that are not normally distrubuted have been log transformed, except for the fixed acidity variable.  </w:t>
+      </w:r>
+    </w:p>
+    <w:p>
+      <w:r>
+        <w:t>Each wine is assumed to be independent from the others.</w:t>
+      </w:r>
+    </w:p>
+    <w:p>
+      <w:r>
+        <w:t>The Homogeneity of the covariances is violotated, p value less than 0.0001 indicating a rejection of the null hypothesis that there is homogeneity between the covariances.  Therefore, Quadratic Discriminant Analysis will be used. See appendix for SAS output.</w:t>
+      </w:r>
+    </w:p>
+    <w:p>
+      <w:pPr>
+        <w:pStyle w:val="Heading2"/>
+        <w:rPr>
+          <w:sz w:val="24"/>
+          <w:szCs w:val="24"/>
+        </w:rPr>
+      </w:pPr>
+      <w:bookmarkStart w:id="17" w:name="_Toc530320908"/>
+      <w:r>
+        <w:rPr>
+          <w:sz w:val="24"/>
+          <w:szCs w:val="24"/>
+        </w:rPr>
+        <w:t>Model Fit</w:t>
+      </w:r>
+      <w:bookmarkEnd w:id="17"/>
+    </w:p>
+    <w:p>
+      <w:r>
+        <w:t>Using all the available variables the QDA’s error rate for detecting fine wines were 26.5% and for detecting poor quality wines are 28.4% giving us a total of 27.47%, a little more than 25% acceptable cuttoff.  This is assuming that there is a 50:50 split between fine and poor wines.</w:t>
+      </w:r>
+      <w:bookmarkStart w:id="18" w:name="_GoBack"/>
+      <w:bookmarkEnd w:id="18"/>
+    </w:p>
+    <w:p>
+      <w:pPr>
+        <w:pStyle w:val="Heading2"/>
+        <w:rPr>
+          <w:sz w:val="24"/>
+          <w:szCs w:val="24"/>
+        </w:rPr>
+      </w:pPr>
+      <w:bookmarkStart w:id="19" w:name="_Toc530320910"/>
+      <w:r>
+        <w:rPr>
+          <w:sz w:val="24"/>
+          <w:szCs w:val="24"/>
+        </w:rPr>
+        <w:t>Conclusion</w:t>
+      </w:r>
+      <w:bookmarkEnd w:id="19"/>
+    </w:p>
+    <w:p>
+      <w:r>
+        <w:rPr>
+          <w:highlight w:val="yellow"/>
+        </w:rPr>
+        <w:t>AN</w:t>
+      </w:r>
+    </w:p>
+    <w:p/>
+    <w:p>
+      <w:pPr>
+        <w:pStyle w:val="Heading1"/>
+      </w:pPr>
+      <w:bookmarkStart w:id="20" w:name="_Toc530320911"/>
+      <w:r>
+        <w:t>Objective 2 – Nonparametric approach</w:t>
+      </w:r>
+      <w:bookmarkEnd w:id="20"/>
+    </w:p>
+    <w:p/>
+    <w:p>
+      <w:pPr>
+        <w:pStyle w:val="Heading2"/>
+        <w:rPr>
+          <w:sz w:val="24"/>
+          <w:szCs w:val="24"/>
+        </w:rPr>
+      </w:pPr>
+      <w:bookmarkStart w:id="21" w:name="_Toc530320912"/>
+      <w:r>
+        <w:rPr>
+          <w:sz w:val="24"/>
+          <w:szCs w:val="24"/>
+        </w:rPr>
         <w:t>Problem Statement and Approach</w:t>
       </w:r>
-      <w:bookmarkEnd w:id="17"/>
+      <w:bookmarkEnd w:id="21"/>
     </w:p>
     <w:p>
       <w:pPr>
@@ -3080,7 +3188,7 @@
           <w:rFonts w:eastAsia="Times New Roman" w:cs="Times New Roman"/>
           <w:highlight w:val="yellow"/>
         </w:rPr>
-        <w:t>AN</w:t>
+        <w:t>Vitaly</w:t>
       </w:r>
     </w:p>
     <w:p>
@@ -3091,22 +3199,23 @@
           <w:szCs w:val="24"/>
         </w:rPr>
       </w:pPr>
-      <w:bookmarkStart w:id="18" w:name="_Toc530320907"/>
+      <w:bookmarkStart w:id="22" w:name="_Toc530320913"/>
       <w:r>
         <w:rPr>
           <w:sz w:val="24"/>
           <w:szCs w:val="24"/>
         </w:rPr>
+        <w:lastRenderedPageBreak/>
         <w:t>Assumptions</w:t>
       </w:r>
-      <w:bookmarkEnd w:id="18"/>
+      <w:bookmarkEnd w:id="22"/>
     </w:p>
     <w:p>
       <w:r>
         <w:rPr>
           <w:highlight w:val="yellow"/>
         </w:rPr>
-        <w:t>AN</w:t>
+        <w:t>Vitaly</w:t>
       </w:r>
     </w:p>
     <w:p>
@@ -3117,7 +3226,7 @@
           <w:szCs w:val="24"/>
         </w:rPr>
       </w:pPr>
-      <w:bookmarkStart w:id="19" w:name="_Toc530320908"/>
+      <w:bookmarkStart w:id="23" w:name="_Toc530320914"/>
       <w:r>
         <w:rPr>
           <w:sz w:val="24"/>
@@ -3125,14 +3234,14 @@
         </w:rPr>
         <w:t>Model Fit</w:t>
       </w:r>
-      <w:bookmarkEnd w:id="19"/>
+      <w:bookmarkEnd w:id="23"/>
     </w:p>
     <w:p>
       <w:r>
         <w:rPr>
           <w:highlight w:val="yellow"/>
         </w:rPr>
-        <w:t>AN</w:t>
+        <w:t>Vitaly</w:t>
       </w:r>
     </w:p>
     <w:p>
@@ -3143,7 +3252,7 @@
           <w:szCs w:val="24"/>
         </w:rPr>
       </w:pPr>
-      <w:bookmarkStart w:id="20" w:name="_Toc530320909"/>
+      <w:bookmarkStart w:id="24" w:name="_Toc530320915"/>
       <w:r>
         <w:rPr>
           <w:sz w:val="24"/>
@@ -3151,14 +3260,14 @@
         </w:rPr>
         <w:t>Parameter Interpretation</w:t>
       </w:r>
-      <w:bookmarkEnd w:id="20"/>
+      <w:bookmarkEnd w:id="24"/>
     </w:p>
     <w:p>
       <w:r>
         <w:rPr>
           <w:highlight w:val="yellow"/>
         </w:rPr>
-        <w:t>AN</w:t>
+        <w:t>Vitaly</w:t>
       </w:r>
     </w:p>
     <w:p>
@@ -3169,7 +3278,7 @@
           <w:szCs w:val="24"/>
         </w:rPr>
       </w:pPr>
-      <w:bookmarkStart w:id="21" w:name="_Toc530320910"/>
+      <w:bookmarkStart w:id="25" w:name="_Toc530320916"/>
       <w:r>
         <w:rPr>
           <w:sz w:val="24"/>
@@ -3177,156 +3286,7 @@
         </w:rPr>
         <w:t>Conclusion</w:t>
       </w:r>
-      <w:bookmarkEnd w:id="21"/>
-    </w:p>
-    <w:p>
-      <w:r>
-        <w:rPr>
-          <w:highlight w:val="yellow"/>
-        </w:rPr>
-        <w:t>AN</w:t>
-      </w:r>
-    </w:p>
-    <w:p/>
-    <w:p>
-      <w:pPr>
-        <w:pStyle w:val="Heading1"/>
-      </w:pPr>
-      <w:bookmarkStart w:id="22" w:name="_Toc530320911"/>
-      <w:r>
-        <w:t>Objective 2 – Nonparametric approach</w:t>
-      </w:r>
-      <w:bookmarkEnd w:id="22"/>
-    </w:p>
-    <w:p/>
-    <w:p>
-      <w:pPr>
-        <w:pStyle w:val="Heading2"/>
-        <w:rPr>
-          <w:sz w:val="24"/>
-          <w:szCs w:val="24"/>
-        </w:rPr>
-      </w:pPr>
-      <w:bookmarkStart w:id="23" w:name="_Toc530320912"/>
-      <w:r>
-        <w:rPr>
-          <w:sz w:val="24"/>
-          <w:szCs w:val="24"/>
-        </w:rPr>
-        <w:t>Problem Statement and Approach</w:t>
-      </w:r>
-      <w:bookmarkEnd w:id="23"/>
-    </w:p>
-    <w:p>
-      <w:pPr>
-        <w:rPr>
-          <w:rFonts w:eastAsia="Times New Roman" w:cs="Times New Roman"/>
-        </w:rPr>
-      </w:pPr>
-      <w:r>
-        <w:rPr>
-          <w:rFonts w:eastAsia="Times New Roman" w:cs="Times New Roman"/>
-          <w:highlight w:val="yellow"/>
-        </w:rPr>
-        <w:t>Vitaly</w:t>
-      </w:r>
-    </w:p>
-    <w:p>
-      <w:pPr>
-        <w:pStyle w:val="Heading2"/>
-        <w:rPr>
-          <w:sz w:val="24"/>
-          <w:szCs w:val="24"/>
-        </w:rPr>
-      </w:pPr>
-      <w:bookmarkStart w:id="24" w:name="_Toc530320913"/>
-      <w:r>
-        <w:rPr>
-          <w:sz w:val="24"/>
-          <w:szCs w:val="24"/>
-        </w:rPr>
-        <w:t>Assumptions</w:t>
-      </w:r>
-      <w:bookmarkEnd w:id="24"/>
-    </w:p>
-    <w:p>
-      <w:r>
-        <w:rPr>
-          <w:highlight w:val="yellow"/>
-        </w:rPr>
-        <w:t>Vitaly</w:t>
-      </w:r>
-    </w:p>
-    <w:p>
-      <w:pPr>
-        <w:pStyle w:val="Heading2"/>
-        <w:rPr>
-          <w:sz w:val="24"/>
-          <w:szCs w:val="24"/>
-        </w:rPr>
-      </w:pPr>
-      <w:bookmarkStart w:id="25" w:name="_Toc530320914"/>
-      <w:r>
-        <w:rPr>
-          <w:sz w:val="24"/>
-          <w:szCs w:val="24"/>
-        </w:rPr>
-        <w:lastRenderedPageBreak/>
-        <w:t>Model Fit</w:t>
-      </w:r>
       <w:bookmarkEnd w:id="25"/>
-    </w:p>
-    <w:p>
-      <w:r>
-        <w:rPr>
-          <w:highlight w:val="yellow"/>
-        </w:rPr>
-        <w:t>Vitaly</w:t>
-      </w:r>
-    </w:p>
-    <w:p>
-      <w:pPr>
-        <w:pStyle w:val="Heading2"/>
-        <w:rPr>
-          <w:sz w:val="24"/>
-          <w:szCs w:val="24"/>
-        </w:rPr>
-      </w:pPr>
-      <w:bookmarkStart w:id="26" w:name="_Toc530320915"/>
-      <w:r>
-        <w:rPr>
-          <w:sz w:val="24"/>
-          <w:szCs w:val="24"/>
-        </w:rPr>
-        <w:t>Parameter Interpretation</w:t>
-      </w:r>
-      <w:bookmarkEnd w:id="26"/>
-    </w:p>
-    <w:p>
-      <w:r>
-        <w:rPr>
-          <w:highlight w:val="yellow"/>
-        </w:rPr>
-        <w:t>Vitaly</w:t>
-      </w:r>
-    </w:p>
-    <w:p>
-      <w:pPr>
-        <w:pStyle w:val="Heading2"/>
-        <w:rPr>
-          <w:sz w:val="24"/>
-          <w:szCs w:val="24"/>
-        </w:rPr>
-      </w:pPr>
-      <w:bookmarkStart w:id="27" w:name="_Toc530320916"/>
-      <w:r>
-        <w:rPr>
-          <w:sz w:val="24"/>
-          <w:szCs w:val="24"/>
-        </w:rPr>
-        <w:t>Conclusion</w:t>
-      </w:r>
-      <w:bookmarkEnd w:id="27"/>
     </w:p>
     <w:p>
       <w:r>
@@ -3524,7 +3484,7 @@
     <w:pPr>
       <w:pStyle w:val="Header"/>
     </w:pPr>
-    <w:bookmarkStart w:id="28" w:name="_Hlk530320781"/>
+    <w:bookmarkStart w:id="26" w:name="_Hlk530320781"/>
     <w:r>
       <w:t xml:space="preserve">MSDS6372: Project </w:t>
     </w:r>
@@ -3538,7 +3498,7 @@
       <w:t>Red Wine Review</w:t>
     </w:r>
   </w:p>
-  <w:bookmarkEnd w:id="28"/>
+  <w:bookmarkEnd w:id="26"/>
   <w:p>
     <w:pPr>
       <w:pStyle w:val="Header"/>
@@ -5754,7 +5714,7 @@
 </file>
 
 <file path=customXml/itemProps1.xml><?xml version="1.0" encoding="utf-8"?>
-<ds:datastoreItem xmlns:ds="http://schemas.openxmlformats.org/officeDocument/2006/customXml" ds:itemID="{D63D17F8-2DC8-4AB2-B849-120F200641B2}">
+<ds:datastoreItem xmlns:ds="http://schemas.openxmlformats.org/officeDocument/2006/customXml" ds:itemID="{B6B3E761-807F-4814-AA4C-EC33E58983E5}">
   <ds:schemaRefs>
     <ds:schemaRef ds:uri="http://schemas.openxmlformats.org/officeDocument/2006/bibliography"/>
   </ds:schemaRefs>

</xml_diff>